<commit_message>
Added incomplete code in exoplanet hunting
</commit_message>
<xml_diff>
--- a/Exoplanet Hunting in Deep Space/Data/Description.docx
+++ b/Exoplanet Hunting in Deep Space/Data/Description.docx
@@ -58,14 +58,7 @@
           <w:rFonts w:cstheme="minorHAnsi"/>
           <w:shd w:val="clear" w:color="auto" w:fill="FFFFFF"/>
         </w:rPr>
-        <w:t xml:space="preserve"> evidence that there may be an orbiting body around the star; such a star could </w:t>
-      </w:r>
-      <w:r>
-        <w:rPr>
-          <w:rFonts w:cstheme="minorHAnsi"/>
-          <w:shd w:val="clear" w:color="auto" w:fill="FFFFFF"/>
-        </w:rPr>
-        <w:t>be</w:t>
+        <w:t xml:space="preserve"> evidence that there may be an orbiting body around the star; such a star could be</w:t>
       </w:r>
       <w:r>
         <w:rPr>
@@ -131,7 +124,21 @@
           <w:rFonts w:cstheme="minorHAnsi"/>
           <w:shd w:val="clear" w:color="auto" w:fill="FFFFFF"/>
         </w:rPr>
-        <w:t>. 2 indicates that the star is confirmed to have at least one exoplanet in orbit.</w:t>
+        <w:t>. 2 indicates that the star is confirmed to have at least one exoplanet in orbit</w:t>
+      </w:r>
+      <w:r>
+        <w:rPr>
+          <w:rFonts w:cstheme="minorHAnsi"/>
+          <w:shd w:val="clear" w:color="auto" w:fill="FFFFFF"/>
+        </w:rPr>
+        <w:t>, and 1 indicates that it is a non-exoplanet star</w:t>
+      </w:r>
+      <w:r>
+        <w:rPr>
+          <w:rFonts w:cstheme="minorHAnsi"/>
+          <w:shd w:val="clear" w:color="auto" w:fill="FFFFFF"/>
+        </w:rPr>
+        <w:t>.</w:t>
       </w:r>
       <w:r>
         <w:rPr>

</xml_diff>